<commit_message>
Update - FIle tree structure and copyrights
</commit_message>
<xml_diff>
--- a/Documentation/Groupe/Présentation du contexte du projet.docx
+++ b/Documentation/Groupe/Présentation du contexte du projet.docx
@@ -2873,28 +2873,28 @@
 </file>
 
 <file path=customXml/item1.xml><?xml version="1.0" encoding="utf-8"?>
-<b:Sources xmlns:b="http://schemas.openxmlformats.org/officeDocument/2006/bibliography" xmlns="http://schemas.openxmlformats.org/officeDocument/2006/bibliography" SelectedStyle="\APASixthEditionOfficeOnline.xsl" StyleName="APA" Version="6"/>
-</file>
-
-<file path=customXml/item2.xml><?xml version="1.0" encoding="utf-8"?>
 <go:gDocsCustomXmlDataStorage xmlns:go="http://customooxmlschemas.google.com/" xmlns:r="http://schemas.openxmlformats.org/officeDocument/2006/relationships" uri="GoogleDocsCustomDataVersion2">
   <go:docsCustomData xmlns:go="http://customooxmlschemas.google.com/" roundtripDataSignature="AMtx7mgieuAZ22Kpg1hWeXAvPnHScjLgKQ==">CgMxLjA4AHIhMVd0U1k0OGU1ZXhKYnd6U0hBSUg3LWxjenhiQkRDdWJl</go:docsCustomData>
 </go:gDocsCustomXmlDataStorage>
 </file>
 
-<file path=customXml/itemProps1.xml><?xml version="1.0" encoding="utf-8"?>
-<ds:datastoreItem xmlns:ds="http://schemas.openxmlformats.org/officeDocument/2006/customXml" ds:itemID="{898851E8-ABF8-413C-A09A-A4604FFCFCCD}">
-  <ds:schemaRefs>
-    <ds:schemaRef ds:uri="http://schemas.openxmlformats.org/officeDocument/2006/bibliography"/>
-  </ds:schemaRefs>
-</ds:datastoreItem>
+<file path=customXml/item2.xml><?xml version="1.0" encoding="utf-8"?>
+<b:Sources xmlns:b="http://schemas.openxmlformats.org/officeDocument/2006/bibliography" xmlns="http://schemas.openxmlformats.org/officeDocument/2006/bibliography" SelectedStyle="\APASixthEditionOfficeOnline.xsl" StyleName="APA" Version="6"/>
 </file>
 
-<file path=customXml/itemProps2.xml><?xml version="1.0" encoding="utf-8"?>
+<file path=customXml/itemProps1.xml><?xml version="1.0" encoding="utf-8"?>
 <ds:datastoreItem xmlns:ds="http://schemas.openxmlformats.org/officeDocument/2006/customXml" ds:itemID="{11111111-1234-1234-1234-123412341234}">
   <ds:schemaRefs>
     <ds:schemaRef ds:uri="http://customooxmlschemas.google.com/"/>
     <ds:schemaRef ds:uri="http://schemas.openxmlformats.org/officeDocument/2006/relationships"/>
   </ds:schemaRefs>
 </ds:datastoreItem>
+</file>
+
+<file path=customXml/itemProps2.xml><?xml version="1.0" encoding="utf-8"?>
+<ds:datastoreItem xmlns:ds="http://schemas.openxmlformats.org/officeDocument/2006/customXml" ds:itemID="{898851E8-ABF8-413C-A09A-A4604FFCFCCD}">
+  <ds:schemaRefs>
+    <ds:schemaRef ds:uri="http://schemas.openxmlformats.org/officeDocument/2006/bibliography"/>
+  </ds:schemaRefs>
+</ds:datastoreItem>
 </file>
</xml_diff>